<commit_message>
Added technical programming questions
</commit_message>
<xml_diff>
--- a/Technical/Technical.docx
+++ b/Technical/Technical.docx
@@ -3,10 +3,202 @@
 <w:document xmlns:wpc="http://schemas.microsoft.com/office/word/2010/wordprocessingCanvas" xmlns:cx="http://schemas.microsoft.com/office/drawing/2014/chartex" xmlns:cx1="http://schemas.microsoft.com/office/drawing/2015/9/8/chartex" xmlns:cx2="http://schemas.microsoft.com/office/drawing/2015/10/21/chartex" xmlns:cx3="http://schemas.microsoft.com/office/drawing/2016/5/9/chartex" xmlns:cx4="http://schemas.microsoft.com/office/drawing/2016/5/10/chartex" xmlns:cx5="http://schemas.microsoft.com/office/drawing/2016/5/11/chartex" xmlns:cx6="http://schemas.microsoft.com/office/drawing/2016/5/12/chartex" xmlns:cx7="http://schemas.microsoft.com/office/drawing/2016/5/13/chartex" xmlns:cx8="http://schemas.microsoft.com/office/drawing/2016/5/14/chartex" xmlns:mc="http://schemas.openxmlformats.org/markup-compatibility/2006" xmlns:aink="http://schemas.microsoft.com/office/drawing/2016/ink" xmlns:am3d="http://schemas.microsoft.com/office/drawing/2017/model3d" xmlns:o="urn:schemas-microsoft-com:office:office" xmlns:r="http://schemas.openxmlformats.org/officeDocument/2006/relationships" xmlns:m="http://schemas.openxmlformats.org/officeDocument/2006/math" xmlns:v="urn:schemas-microsoft-com:vml" xmlns:wp14="http://schemas.microsoft.com/office/word/2010/wordprocessingDrawing" xmlns:wp="http://schemas.openxmlformats.org/drawingml/2006/wordprocessingDrawing" xmlns:w10="urn:schemas-microsoft-com:office:word" xmlns:w="http://schemas.openxmlformats.org/wordprocessingml/2006/main" xmlns:w14="http://schemas.microsoft.com/office/word/2010/wordml" xmlns:w15="http://schemas.microsoft.com/office/word/2012/wordml" xmlns:w16cid="http://schemas.microsoft.com/office/word/2016/wordml/cid" xmlns:w16se="http://schemas.microsoft.com/office/word/2015/wordml/symex" xmlns:wpg="http://schemas.microsoft.com/office/word/2010/wordprocessingGroup" xmlns:wpi="http://schemas.microsoft.com/office/word/2010/wordprocessingInk" xmlns:wne="http://schemas.microsoft.com/office/word/2006/wordml" xmlns:wps="http://schemas.microsoft.com/office/word/2010/wordprocessingShape" mc:Ignorable="w14 w15 w16se w16cid wp14">
   <w:body>
     <w:p>
-      <w:bookmarkStart w:id="0" w:name="_GoBack"/>
-      <w:bookmarkEnd w:id="0"/>
+      <w:pPr>
+        <w:pStyle w:val="ListParagraph"/>
+        <w:numPr>
+          <w:ilvl w:val="0"/>
+          <w:numId w:val="1"/>
+        </w:numPr>
+      </w:pPr>
+      <w:hyperlink r:id="rId7" w:history="1">
+        <w:r>
+          <w:rPr>
+            <w:rStyle w:val="Hyperlink"/>
+          </w:rPr>
+          <w:t>https://www.hackerrank.com/challenges/climbing-the-leaderboard/problem</w:t>
+        </w:r>
+      </w:hyperlink>
+    </w:p>
+    <w:p>
+      <w:pPr>
+        <w:pStyle w:val="ListParagraph"/>
+        <w:numPr>
+          <w:ilvl w:val="0"/>
+          <w:numId w:val="1"/>
+        </w:numPr>
+      </w:pPr>
+      <w:hyperlink r:id="rId8" w:history="1">
+        <w:r>
+          <w:rPr>
+            <w:rStyle w:val="Hyperlink"/>
+          </w:rPr>
+          <w:t>https://www.hackerrank.com/challenges/queens-attack-2/problem</w:t>
+        </w:r>
+      </w:hyperlink>
+    </w:p>
+    <w:p>
+      <w:pPr>
+        <w:pStyle w:val="ListParagraph"/>
+        <w:numPr>
+          <w:ilvl w:val="0"/>
+          <w:numId w:val="1"/>
+        </w:numPr>
+      </w:pPr>
+      <w:hyperlink r:id="rId9" w:history="1">
+        <w:r>
+          <w:rPr>
+            <w:rStyle w:val="Hyperlink"/>
+          </w:rPr>
+          <w:t>https://www.hackerrank.com/challenges/maximizing-xor/problem</w:t>
+        </w:r>
+      </w:hyperlink>
+    </w:p>
+    <w:p>
+      <w:pPr>
+        <w:pStyle w:val="ListParagraph"/>
+        <w:numPr>
+          <w:ilvl w:val="0"/>
+          <w:numId w:val="1"/>
+        </w:numPr>
+      </w:pPr>
+      <w:hyperlink r:id="rId10" w:history="1">
+        <w:r>
+          <w:rPr>
+            <w:rStyle w:val="Hyperlink"/>
+          </w:rPr>
+          <w:t>https://www.hackerrank.com/challenges/spies-revised/problem</w:t>
+        </w:r>
+      </w:hyperlink>
+    </w:p>
+    <w:p>
+      <w:pPr>
+        <w:pStyle w:val="ListParagraph"/>
+        <w:numPr>
+          <w:ilvl w:val="0"/>
+          <w:numId w:val="1"/>
+        </w:numPr>
+      </w:pPr>
+      <w:hyperlink r:id="rId11" w:history="1">
+        <w:r>
+          <w:rPr>
+            <w:rStyle w:val="Hyperlink"/>
+          </w:rPr>
+          <w:t>https://www.hackerrank.com/challenges/sams-puzzle/problem</w:t>
+        </w:r>
+      </w:hyperlink>
+    </w:p>
+    <w:p>
+      <w:pPr>
+        <w:pStyle w:val="ListParagraph"/>
+        <w:numPr>
+          <w:ilvl w:val="0"/>
+          <w:numId w:val="1"/>
+        </w:numPr>
+      </w:pPr>
+      <w:hyperlink r:id="rId12" w:history="1">
+        <w:r>
+          <w:rPr>
+            <w:rStyle w:val="Hyperlink"/>
+          </w:rPr>
+          <w:t>https://www.hackerrank.com/challenges/minimum-operations/problem</w:t>
+        </w:r>
+      </w:hyperlink>
+    </w:p>
+    <w:p>
+      <w:pPr>
+        <w:pStyle w:val="ListParagraph"/>
+        <w:numPr>
+          <w:ilvl w:val="0"/>
+          <w:numId w:val="1"/>
+        </w:numPr>
+      </w:pPr>
+      <w:hyperlink r:id="rId13" w:history="1">
+        <w:r>
+          <w:rPr>
+            <w:rStyle w:val="Hyperlink"/>
+          </w:rPr>
+          <w:t>https://www.hackerrank.com/challenges/countingsort2/problem</w:t>
+        </w:r>
+      </w:hyperlink>
+    </w:p>
+    <w:p>
+      <w:pPr>
+        <w:pStyle w:val="ListParagraph"/>
+        <w:numPr>
+          <w:ilvl w:val="0"/>
+          <w:numId w:val="1"/>
+        </w:numPr>
+      </w:pPr>
+      <w:hyperlink r:id="rId14" w:history="1">
+        <w:r>
+          <w:rPr>
+            <w:rStyle w:val="Hyperlink"/>
+          </w:rPr>
+          <w:t>https://www.hackerrank.com/challenges/big-sorting/problem</w:t>
+        </w:r>
+      </w:hyperlink>
+    </w:p>
+    <w:p>
+      <w:pPr>
+        <w:pStyle w:val="ListParagraph"/>
+        <w:numPr>
+          <w:ilvl w:val="0"/>
+          <w:numId w:val="1"/>
+        </w:numPr>
+      </w:pPr>
+      <w:hyperlink r:id="rId15" w:history="1">
+        <w:r>
+          <w:rPr>
+            <w:rStyle w:val="Hyperlink"/>
+          </w:rPr>
+          <w:t>https://www.hackerrank.com/challenges/flipping-the-matrix/problem</w:t>
+        </w:r>
+      </w:hyperlink>
+    </w:p>
+    <w:p>
+      <w:pPr>
+        <w:pStyle w:val="ListParagraph"/>
+        <w:numPr>
+          <w:ilvl w:val="0"/>
+          <w:numId w:val="1"/>
+        </w:numPr>
+      </w:pPr>
+      <w:hyperlink r:id="rId16" w:history="1">
+        <w:r>
+          <w:rPr>
+            <w:rStyle w:val="Hyperlink"/>
+          </w:rPr>
+          <w:t>https://www.hackerrank.com/challenges/counting-valleys/problem</w:t>
+        </w:r>
+      </w:hyperlink>
+    </w:p>
+    <w:p>
+      <w:pPr>
+        <w:pStyle w:val="ListParagraph"/>
+        <w:numPr>
+          <w:ilvl w:val="0"/>
+          <w:numId w:val="1"/>
+        </w:numPr>
+      </w:pPr>
+      <w:hyperlink r:id="rId17" w:history="1">
+        <w:r>
+          <w:rPr>
+            <w:rStyle w:val="Hyperlink"/>
+          </w:rPr>
+          <w:t>https://www.hackerrank.com/challenges/jumping-on-the-c</w:t>
+        </w:r>
+        <w:bookmarkStart w:id="0" w:name="_GoBack"/>
+        <w:bookmarkEnd w:id="0"/>
+        <w:r>
+          <w:rPr>
+            <w:rStyle w:val="Hyperlink"/>
+          </w:rPr>
+          <w:t>louds/problem</w:t>
+        </w:r>
+      </w:hyperlink>
     </w:p>
     <w:sectPr>
+      <w:headerReference w:type="default" r:id="rId18"/>
       <w:pgSz w:w="12240" w:h="15840"/>
       <w:pgMar w:top="1440" w:right="1440" w:bottom="1440" w:left="1440" w:header="708" w:footer="708" w:gutter="0"/>
       <w:cols w:space="708"/>
@@ -14,6 +206,196 @@
     </w:sectPr>
   </w:body>
 </w:document>
+</file>
+
+<file path=word/endnotes.xml><?xml version="1.0" encoding="utf-8"?>
+<w:endnotes xmlns:wpc="http://schemas.microsoft.com/office/word/2010/wordprocessingCanvas" xmlns:cx="http://schemas.microsoft.com/office/drawing/2014/chartex" xmlns:cx1="http://schemas.microsoft.com/office/drawing/2015/9/8/chartex" xmlns:cx2="http://schemas.microsoft.com/office/drawing/2015/10/21/chartex" xmlns:cx3="http://schemas.microsoft.com/office/drawing/2016/5/9/chartex" xmlns:cx4="http://schemas.microsoft.com/office/drawing/2016/5/10/chartex" xmlns:cx5="http://schemas.microsoft.com/office/drawing/2016/5/11/chartex" xmlns:cx6="http://schemas.microsoft.com/office/drawing/2016/5/12/chartex" xmlns:cx7="http://schemas.microsoft.com/office/drawing/2016/5/13/chartex" xmlns:cx8="http://schemas.microsoft.com/office/drawing/2016/5/14/chartex" xmlns:mc="http://schemas.openxmlformats.org/markup-compatibility/2006" xmlns:aink="http://schemas.microsoft.com/office/drawing/2016/ink" xmlns:am3d="http://schemas.microsoft.com/office/drawing/2017/model3d" xmlns:o="urn:schemas-microsoft-com:office:office" xmlns:r="http://schemas.openxmlformats.org/officeDocument/2006/relationships" xmlns:m="http://schemas.openxmlformats.org/officeDocument/2006/math" xmlns:v="urn:schemas-microsoft-com:vml" xmlns:wp14="http://schemas.microsoft.com/office/word/2010/wordprocessingDrawing" xmlns:wp="http://schemas.openxmlformats.org/drawingml/2006/wordprocessingDrawing" xmlns:w10="urn:schemas-microsoft-com:office:word" xmlns:w="http://schemas.openxmlformats.org/wordprocessingml/2006/main" xmlns:w14="http://schemas.microsoft.com/office/word/2010/wordml" xmlns:w15="http://schemas.microsoft.com/office/word/2012/wordml" xmlns:w16cid="http://schemas.microsoft.com/office/word/2016/wordml/cid" xmlns:w16se="http://schemas.microsoft.com/office/word/2015/wordml/symex" xmlns:wpg="http://schemas.microsoft.com/office/word/2010/wordprocessingGroup" xmlns:wpi="http://schemas.microsoft.com/office/word/2010/wordprocessingInk" xmlns:wne="http://schemas.microsoft.com/office/word/2006/wordml" xmlns:wps="http://schemas.microsoft.com/office/word/2010/wordprocessingShape" mc:Ignorable="w14 w15 w16se w16cid wp14">
+  <w:endnote w:type="separator" w:id="-1">
+    <w:p>
+      <w:pPr>
+        <w:spacing w:after="0" w:line="240" w:lineRule="auto"/>
+      </w:pPr>
+      <w:r>
+        <w:separator/>
+      </w:r>
+    </w:p>
+  </w:endnote>
+  <w:endnote w:type="continuationSeparator" w:id="0">
+    <w:p>
+      <w:pPr>
+        <w:spacing w:after="0" w:line="240" w:lineRule="auto"/>
+      </w:pPr>
+      <w:r>
+        <w:continuationSeparator/>
+      </w:r>
+    </w:p>
+  </w:endnote>
+</w:endnotes>
+</file>
+
+<file path=word/footnotes.xml><?xml version="1.0" encoding="utf-8"?>
+<w:footnotes xmlns:wpc="http://schemas.microsoft.com/office/word/2010/wordprocessingCanvas" xmlns:cx="http://schemas.microsoft.com/office/drawing/2014/chartex" xmlns:cx1="http://schemas.microsoft.com/office/drawing/2015/9/8/chartex" xmlns:cx2="http://schemas.microsoft.com/office/drawing/2015/10/21/chartex" xmlns:cx3="http://schemas.microsoft.com/office/drawing/2016/5/9/chartex" xmlns:cx4="http://schemas.microsoft.com/office/drawing/2016/5/10/chartex" xmlns:cx5="http://schemas.microsoft.com/office/drawing/2016/5/11/chartex" xmlns:cx6="http://schemas.microsoft.com/office/drawing/2016/5/12/chartex" xmlns:cx7="http://schemas.microsoft.com/office/drawing/2016/5/13/chartex" xmlns:cx8="http://schemas.microsoft.com/office/drawing/2016/5/14/chartex" xmlns:mc="http://schemas.openxmlformats.org/markup-compatibility/2006" xmlns:aink="http://schemas.microsoft.com/office/drawing/2016/ink" xmlns:am3d="http://schemas.microsoft.com/office/drawing/2017/model3d" xmlns:o="urn:schemas-microsoft-com:office:office" xmlns:r="http://schemas.openxmlformats.org/officeDocument/2006/relationships" xmlns:m="http://schemas.openxmlformats.org/officeDocument/2006/math" xmlns:v="urn:schemas-microsoft-com:vml" xmlns:wp14="http://schemas.microsoft.com/office/word/2010/wordprocessingDrawing" xmlns:wp="http://schemas.openxmlformats.org/drawingml/2006/wordprocessingDrawing" xmlns:w10="urn:schemas-microsoft-com:office:word" xmlns:w="http://schemas.openxmlformats.org/wordprocessingml/2006/main" xmlns:w14="http://schemas.microsoft.com/office/word/2010/wordml" xmlns:w15="http://schemas.microsoft.com/office/word/2012/wordml" xmlns:w16cid="http://schemas.microsoft.com/office/word/2016/wordml/cid" xmlns:w16se="http://schemas.microsoft.com/office/word/2015/wordml/symex" xmlns:wpg="http://schemas.microsoft.com/office/word/2010/wordprocessingGroup" xmlns:wpi="http://schemas.microsoft.com/office/word/2010/wordprocessingInk" xmlns:wne="http://schemas.microsoft.com/office/word/2006/wordml" xmlns:wps="http://schemas.microsoft.com/office/word/2010/wordprocessingShape" mc:Ignorable="w14 w15 w16se w16cid wp14">
+  <w:footnote w:type="separator" w:id="-1">
+    <w:p>
+      <w:pPr>
+        <w:spacing w:after="0" w:line="240" w:lineRule="auto"/>
+      </w:pPr>
+      <w:r>
+        <w:separator/>
+      </w:r>
+    </w:p>
+  </w:footnote>
+  <w:footnote w:type="continuationSeparator" w:id="0">
+    <w:p>
+      <w:pPr>
+        <w:spacing w:after="0" w:line="240" w:lineRule="auto"/>
+      </w:pPr>
+      <w:r>
+        <w:continuationSeparator/>
+      </w:r>
+    </w:p>
+  </w:footnote>
+</w:footnotes>
+</file>
+
+<file path=word/header1.xml><?xml version="1.0" encoding="utf-8"?>
+<w:hdr xmlns:wpc="http://schemas.microsoft.com/office/word/2010/wordprocessingCanvas" xmlns:cx="http://schemas.microsoft.com/office/drawing/2014/chartex" xmlns:cx1="http://schemas.microsoft.com/office/drawing/2015/9/8/chartex" xmlns:cx2="http://schemas.microsoft.com/office/drawing/2015/10/21/chartex" xmlns:cx3="http://schemas.microsoft.com/office/drawing/2016/5/9/chartex" xmlns:cx4="http://schemas.microsoft.com/office/drawing/2016/5/10/chartex" xmlns:cx5="http://schemas.microsoft.com/office/drawing/2016/5/11/chartex" xmlns:cx6="http://schemas.microsoft.com/office/drawing/2016/5/12/chartex" xmlns:cx7="http://schemas.microsoft.com/office/drawing/2016/5/13/chartex" xmlns:cx8="http://schemas.microsoft.com/office/drawing/2016/5/14/chartex" xmlns:mc="http://schemas.openxmlformats.org/markup-compatibility/2006" xmlns:aink="http://schemas.microsoft.com/office/drawing/2016/ink" xmlns:am3d="http://schemas.microsoft.com/office/drawing/2017/model3d" xmlns:o="urn:schemas-microsoft-com:office:office" xmlns:r="http://schemas.openxmlformats.org/officeDocument/2006/relationships" xmlns:m="http://schemas.openxmlformats.org/officeDocument/2006/math" xmlns:v="urn:schemas-microsoft-com:vml" xmlns:wp14="http://schemas.microsoft.com/office/word/2010/wordprocessingDrawing" xmlns:wp="http://schemas.openxmlformats.org/drawingml/2006/wordprocessingDrawing" xmlns:w10="urn:schemas-microsoft-com:office:word" xmlns:w="http://schemas.openxmlformats.org/wordprocessingml/2006/main" xmlns:w14="http://schemas.microsoft.com/office/word/2010/wordml" xmlns:w15="http://schemas.microsoft.com/office/word/2012/wordml" xmlns:w16cid="http://schemas.microsoft.com/office/word/2016/wordml/cid" xmlns:w16se="http://schemas.microsoft.com/office/word/2015/wordml/symex" xmlns:wpg="http://schemas.microsoft.com/office/word/2010/wordprocessingGroup" xmlns:wpi="http://schemas.microsoft.com/office/word/2010/wordprocessingInk" xmlns:wne="http://schemas.microsoft.com/office/word/2006/wordml" xmlns:wps="http://schemas.microsoft.com/office/word/2010/wordprocessingShape" mc:Ignorable="w14 w15 w16se w16cid wp14">
+  <w:p>
+    <w:pPr>
+      <w:pStyle w:val="Header"/>
+      <w:tabs>
+        <w:tab w:val="clear" w:pos="4680"/>
+        <w:tab w:val="clear" w:pos="9360"/>
+        <w:tab w:val="left" w:pos="3810"/>
+      </w:tabs>
+    </w:pPr>
+    <w:r>
+      <w:tab/>
+      <w:t>Programming Questions</w:t>
+    </w:r>
+  </w:p>
+</w:hdr>
+</file>
+
+<file path=word/numbering.xml><?xml version="1.0" encoding="utf-8"?>
+<w:numbering xmlns:wpc="http://schemas.microsoft.com/office/word/2010/wordprocessingCanvas" xmlns:cx="http://schemas.microsoft.com/office/drawing/2014/chartex" xmlns:cx1="http://schemas.microsoft.com/office/drawing/2015/9/8/chartex" xmlns:cx2="http://schemas.microsoft.com/office/drawing/2015/10/21/chartex" xmlns:cx3="http://schemas.microsoft.com/office/drawing/2016/5/9/chartex" xmlns:cx4="http://schemas.microsoft.com/office/drawing/2016/5/10/chartex" xmlns:cx5="http://schemas.microsoft.com/office/drawing/2016/5/11/chartex" xmlns:cx6="http://schemas.microsoft.com/office/drawing/2016/5/12/chartex" xmlns:cx7="http://schemas.microsoft.com/office/drawing/2016/5/13/chartex" xmlns:cx8="http://schemas.microsoft.com/office/drawing/2016/5/14/chartex" xmlns:mc="http://schemas.openxmlformats.org/markup-compatibility/2006" xmlns:aink="http://schemas.microsoft.com/office/drawing/2016/ink" xmlns:am3d="http://schemas.microsoft.com/office/drawing/2017/model3d" xmlns:o="urn:schemas-microsoft-com:office:office" xmlns:r="http://schemas.openxmlformats.org/officeDocument/2006/relationships" xmlns:m="http://schemas.openxmlformats.org/officeDocument/2006/math" xmlns:v="urn:schemas-microsoft-com:vml" xmlns:wp14="http://schemas.microsoft.com/office/word/2010/wordprocessingDrawing" xmlns:wp="http://schemas.openxmlformats.org/drawingml/2006/wordprocessingDrawing" xmlns:w10="urn:schemas-microsoft-com:office:word" xmlns:w="http://schemas.openxmlformats.org/wordprocessingml/2006/main" xmlns:w14="http://schemas.microsoft.com/office/word/2010/wordml" xmlns:w15="http://schemas.microsoft.com/office/word/2012/wordml" xmlns:w16cid="http://schemas.microsoft.com/office/word/2016/wordml/cid" xmlns:w16se="http://schemas.microsoft.com/office/word/2015/wordml/symex" xmlns:wpg="http://schemas.microsoft.com/office/word/2010/wordprocessingGroup" xmlns:wpi="http://schemas.microsoft.com/office/word/2010/wordprocessingInk" xmlns:wne="http://schemas.microsoft.com/office/word/2006/wordml" xmlns:wps="http://schemas.microsoft.com/office/word/2010/wordprocessingShape" mc:Ignorable="w14 w15 w16se w16cid wp14">
+  <w:abstractNum w:abstractNumId="0" w15:restartNumberingAfterBreak="0">
+    <w:nsid w:val="02BC047F"/>
+    <w:multiLevelType w:val="hybridMultilevel"/>
+    <w:tmpl w:val="4F5AB01C"/>
+    <w:lvl w:ilvl="0" w:tplc="04090001">
+      <w:start w:val="1"/>
+      <w:numFmt w:val="bullet"/>
+      <w:lvlText w:val=""/>
+      <w:lvlJc w:val="left"/>
+      <w:pPr>
+        <w:ind w:left="720" w:hanging="360"/>
+      </w:pPr>
+      <w:rPr>
+        <w:rFonts w:ascii="Symbol" w:hAnsi="Symbol" w:hint="default"/>
+      </w:rPr>
+    </w:lvl>
+    <w:lvl w:ilvl="1" w:tplc="04090003" w:tentative="1">
+      <w:start w:val="1"/>
+      <w:numFmt w:val="bullet"/>
+      <w:lvlText w:val="o"/>
+      <w:lvlJc w:val="left"/>
+      <w:pPr>
+        <w:ind w:left="1440" w:hanging="360"/>
+      </w:pPr>
+      <w:rPr>
+        <w:rFonts w:ascii="Courier New" w:hAnsi="Courier New" w:cs="Courier New" w:hint="default"/>
+      </w:rPr>
+    </w:lvl>
+    <w:lvl w:ilvl="2" w:tplc="04090005" w:tentative="1">
+      <w:start w:val="1"/>
+      <w:numFmt w:val="bullet"/>
+      <w:lvlText w:val=""/>
+      <w:lvlJc w:val="left"/>
+      <w:pPr>
+        <w:ind w:left="2160" w:hanging="360"/>
+      </w:pPr>
+      <w:rPr>
+        <w:rFonts w:ascii="Wingdings" w:hAnsi="Wingdings" w:hint="default"/>
+      </w:rPr>
+    </w:lvl>
+    <w:lvl w:ilvl="3" w:tplc="04090001" w:tentative="1">
+      <w:start w:val="1"/>
+      <w:numFmt w:val="bullet"/>
+      <w:lvlText w:val=""/>
+      <w:lvlJc w:val="left"/>
+      <w:pPr>
+        <w:ind w:left="2880" w:hanging="360"/>
+      </w:pPr>
+      <w:rPr>
+        <w:rFonts w:ascii="Symbol" w:hAnsi="Symbol" w:hint="default"/>
+      </w:rPr>
+    </w:lvl>
+    <w:lvl w:ilvl="4" w:tplc="04090003" w:tentative="1">
+      <w:start w:val="1"/>
+      <w:numFmt w:val="bullet"/>
+      <w:lvlText w:val="o"/>
+      <w:lvlJc w:val="left"/>
+      <w:pPr>
+        <w:ind w:left="3600" w:hanging="360"/>
+      </w:pPr>
+      <w:rPr>
+        <w:rFonts w:ascii="Courier New" w:hAnsi="Courier New" w:cs="Courier New" w:hint="default"/>
+      </w:rPr>
+    </w:lvl>
+    <w:lvl w:ilvl="5" w:tplc="04090005" w:tentative="1">
+      <w:start w:val="1"/>
+      <w:numFmt w:val="bullet"/>
+      <w:lvlText w:val=""/>
+      <w:lvlJc w:val="left"/>
+      <w:pPr>
+        <w:ind w:left="4320" w:hanging="360"/>
+      </w:pPr>
+      <w:rPr>
+        <w:rFonts w:ascii="Wingdings" w:hAnsi="Wingdings" w:hint="default"/>
+      </w:rPr>
+    </w:lvl>
+    <w:lvl w:ilvl="6" w:tplc="04090001" w:tentative="1">
+      <w:start w:val="1"/>
+      <w:numFmt w:val="bullet"/>
+      <w:lvlText w:val=""/>
+      <w:lvlJc w:val="left"/>
+      <w:pPr>
+        <w:ind w:left="5040" w:hanging="360"/>
+      </w:pPr>
+      <w:rPr>
+        <w:rFonts w:ascii="Symbol" w:hAnsi="Symbol" w:hint="default"/>
+      </w:rPr>
+    </w:lvl>
+    <w:lvl w:ilvl="7" w:tplc="04090003" w:tentative="1">
+      <w:start w:val="1"/>
+      <w:numFmt w:val="bullet"/>
+      <w:lvlText w:val="o"/>
+      <w:lvlJc w:val="left"/>
+      <w:pPr>
+        <w:ind w:left="5760" w:hanging="360"/>
+      </w:pPr>
+      <w:rPr>
+        <w:rFonts w:ascii="Courier New" w:hAnsi="Courier New" w:cs="Courier New" w:hint="default"/>
+      </w:rPr>
+    </w:lvl>
+    <w:lvl w:ilvl="8" w:tplc="04090005" w:tentative="1">
+      <w:start w:val="1"/>
+      <w:numFmt w:val="bullet"/>
+      <w:lvlText w:val=""/>
+      <w:lvlJc w:val="left"/>
+      <w:pPr>
+        <w:ind w:left="6480" w:hanging="360"/>
+      </w:pPr>
+      <w:rPr>
+        <w:rFonts w:ascii="Wingdings" w:hAnsi="Wingdings" w:hint="default"/>
+      </w:rPr>
+    </w:lvl>
+  </w:abstractNum>
+  <w:num w:numId="1">
+    <w:abstractNumId w:val="0"/>
+  </w:num>
+</w:numbering>
 </file>
 
 <file path=word/styles.xml><?xml version="1.0" encoding="utf-8"?>
@@ -139,6 +521,7 @@
     <w:lsdException w:name="HTML Sample" w:semiHidden="1" w:unhideWhenUsed="1"/>
     <w:lsdException w:name="HTML Typewriter" w:semiHidden="1" w:unhideWhenUsed="1"/>
     <w:lsdException w:name="HTML Variable" w:semiHidden="1" w:unhideWhenUsed="1"/>
+    <w:lsdException w:name="Normal Table" w:semiHidden="1" w:unhideWhenUsed="1"/>
     <w:lsdException w:name="annotation subject" w:semiHidden="1" w:unhideWhenUsed="1"/>
     <w:lsdException w:name="No List" w:semiHidden="1" w:unhideWhenUsed="1"/>
     <w:lsdException w:name="Outline List 1" w:semiHidden="1" w:unhideWhenUsed="1"/>
@@ -184,9 +567,11 @@
     <w:lsdException w:name="Table Subtle 1" w:semiHidden="1" w:unhideWhenUsed="1"/>
     <w:lsdException w:name="Table Subtle 2" w:semiHidden="1" w:unhideWhenUsed="1"/>
     <w:lsdException w:name="Table Web 1" w:semiHidden="1" w:unhideWhenUsed="1"/>
+    <w:lsdException w:name="Table Web 2" w:semiHidden="1" w:unhideWhenUsed="1"/>
     <w:lsdException w:name="Table Web 3" w:semiHidden="1" w:unhideWhenUsed="1"/>
     <w:lsdException w:name="Balloon Text" w:semiHidden="1" w:unhideWhenUsed="1"/>
     <w:lsdException w:name="Table Grid" w:uiPriority="39"/>
+    <w:lsdException w:name="Table Theme" w:semiHidden="1" w:unhideWhenUsed="1"/>
     <w:lsdException w:name="Placeholder Text" w:semiHidden="1"/>
     <w:lsdException w:name="No Spacing" w:uiPriority="1" w:qFormat="1"/>
     <w:lsdException w:name="Light Shading" w:uiPriority="60"/>
@@ -439,6 +824,73 @@
     <w:uiPriority w:val="99"/>
     <w:semiHidden/>
     <w:unhideWhenUsed/>
+  </w:style>
+  <w:style w:type="paragraph" w:styleId="Header">
+    <w:name w:val="header"/>
+    <w:basedOn w:val="Normal"/>
+    <w:link w:val="HeaderChar"/>
+    <w:uiPriority w:val="99"/>
+    <w:unhideWhenUsed/>
+    <w:rsid w:val="00DC421A"/>
+    <w:pPr>
+      <w:tabs>
+        <w:tab w:val="center" w:pos="4680"/>
+        <w:tab w:val="right" w:pos="9360"/>
+      </w:tabs>
+      <w:spacing w:after="0" w:line="240" w:lineRule="auto"/>
+    </w:pPr>
+  </w:style>
+  <w:style w:type="character" w:customStyle="1" w:styleId="HeaderChar">
+    <w:name w:val="Header Char"/>
+    <w:basedOn w:val="DefaultParagraphFont"/>
+    <w:link w:val="Header"/>
+    <w:uiPriority w:val="99"/>
+    <w:rsid w:val="00DC421A"/>
+  </w:style>
+  <w:style w:type="paragraph" w:styleId="Footer">
+    <w:name w:val="footer"/>
+    <w:basedOn w:val="Normal"/>
+    <w:link w:val="FooterChar"/>
+    <w:uiPriority w:val="99"/>
+    <w:unhideWhenUsed/>
+    <w:rsid w:val="00DC421A"/>
+    <w:pPr>
+      <w:tabs>
+        <w:tab w:val="center" w:pos="4680"/>
+        <w:tab w:val="right" w:pos="9360"/>
+      </w:tabs>
+      <w:spacing w:after="0" w:line="240" w:lineRule="auto"/>
+    </w:pPr>
+  </w:style>
+  <w:style w:type="character" w:customStyle="1" w:styleId="FooterChar">
+    <w:name w:val="Footer Char"/>
+    <w:basedOn w:val="DefaultParagraphFont"/>
+    <w:link w:val="Footer"/>
+    <w:uiPriority w:val="99"/>
+    <w:rsid w:val="00DC421A"/>
+  </w:style>
+  <w:style w:type="paragraph" w:styleId="ListParagraph">
+    <w:name w:val="List Paragraph"/>
+    <w:basedOn w:val="Normal"/>
+    <w:uiPriority w:val="34"/>
+    <w:qFormat/>
+    <w:rsid w:val="00DC421A"/>
+    <w:pPr>
+      <w:ind w:left="720"/>
+      <w:contextualSpacing/>
+    </w:pPr>
+  </w:style>
+  <w:style w:type="character" w:styleId="Hyperlink">
+    <w:name w:val="Hyperlink"/>
+    <w:basedOn w:val="DefaultParagraphFont"/>
+    <w:uiPriority w:val="99"/>
+    <w:semiHidden/>
+    <w:unhideWhenUsed/>
+    <w:rsid w:val="00DC421A"/>
+    <w:rPr>
+      <w:color w:val="0000FF"/>
+      <w:u w:val="single"/>
+    </w:rPr>
   </w:style>
 </w:styles>
 </file>

</xml_diff>